<commit_message>
Three phase thyristor rectifier topology and diode rectifier with buck converter topology is added
</commit_message>
<xml_diff>
--- a/Simulation Report/Uğur Cem/Topology Selection.docx
+++ b/Simulation Report/Uğur Cem/Topology Selection.docx
@@ -11,8 +11,13 @@
       <w:pPr>
         <w:jc w:val="both"/>
       </w:pPr>
-      <w:r>
-        <w:t>In order to drive the given motor many different solution and topology can be used, however, in this part one explain</w:t>
+      <w:proofErr w:type="gramStart"/>
+      <w:r>
+        <w:t>In order to</w:t>
+      </w:r>
+      <w:proofErr w:type="gramEnd"/>
+      <w:r>
+        <w:t xml:space="preserve"> drive the given motor many different solution and topology can be used, however, in this part one explain</w:t>
       </w:r>
       <w:r>
         <w:t>ed</w:t>
@@ -38,7 +43,15 @@
     </w:p>
     <w:p>
       <w:r>
-        <w:t>1)Tyhristor Topologies</w:t>
+        <w:t>1)</w:t>
+      </w:r>
+      <w:proofErr w:type="spellStart"/>
+      <w:r>
+        <w:t>Tyhristor</w:t>
+      </w:r>
+      <w:proofErr w:type="spellEnd"/>
+      <w:r>
+        <w:t xml:space="preserve"> Topologies</w:t>
       </w:r>
     </w:p>
     <w:p>
@@ -46,16 +59,7 @@
         <w:jc w:val="both"/>
       </w:pPr>
       <w:r>
-        <w:t>Thyristors are controlled rectifiers which are used for HVDC application. By sending controlled pulses to gate terminals power output and voltage output controlled by changing firing angle. Moreover, thyristor has advantage of working two quadrants as rectifier which power flows from grid to load and as inverter</w:t>
-      </w:r>
-      <w:r>
-        <w:t xml:space="preserve"> </w:t>
-      </w:r>
-      <w:r>
-        <w:t>(needs active source at load) which power flows from load to grid.</w:t>
-      </w:r>
-      <w:r>
-        <w:t xml:space="preserve"> The first thyristor topology is Single phase fully controlled rectifier.</w:t>
+        <w:t>Thyristors are controlled rectifiers which are used for HVDC application. By sending controlled pulses to gate terminals power output and voltage output controlled by changing firing angle. Moreover, thyristor has advantage of working two quadrants as rectifier which power flows from grid to load and as inverter (needs active source at load) which power flows from load to grid. The first thyristor topology is Single phase fully controlled rectifier.</w:t>
       </w:r>
     </w:p>
     <w:p/>
@@ -80,8 +84,13 @@
         <w:t xml:space="preserve">controlled rectifier </w:t>
       </w:r>
       <w:r>
-        <w:t>(may need isolate the firing angle from the circuit?????? )</w:t>
-      </w:r>
+        <w:t>(may need isolate the firing angle from the circuit</w:t>
+      </w:r>
+      <w:proofErr w:type="gramStart"/>
+      <w:r>
+        <w:t>?????? )</w:t>
+      </w:r>
+      <w:proofErr w:type="gramEnd"/>
     </w:p>
     <w:p>
       <w:pPr>
@@ -110,7 +119,7 @@
                     </pic:cNvPicPr>
                   </pic:nvPicPr>
                   <pic:blipFill>
-                    <a:blip r:embed="rId5">
+                    <a:blip r:embed="rId6">
                       <a:extLst>
                         <a:ext uri="{28A0092B-C50C-407E-A947-70E740481C1C}">
                           <a14:useLocalDpi xmlns:a14="http://schemas.microsoft.com/office/drawing/2010/main" val="0"/>
@@ -147,8 +156,13 @@
         <w:ind w:left="360"/>
         <w:jc w:val="center"/>
       </w:pPr>
-      <w:r>
-        <w:t>Figure . Single Phase Controlled Rectifier Schematic</w:t>
+      <w:proofErr w:type="gramStart"/>
+      <w:r>
+        <w:t>Figure .</w:t>
+      </w:r>
+      <w:proofErr w:type="gramEnd"/>
+      <w:r>
+        <w:t xml:space="preserve"> Single Phase Controlled Rectifier Schematic</w:t>
       </w:r>
     </w:p>
     <w:p>
@@ -371,7 +385,15 @@
         <w:t xml:space="preserve">ower factor </w:t>
       </w:r>
       <w:r>
-        <w:t>and dpf for smaller output voltage.</w:t>
+        <w:t xml:space="preserve">and </w:t>
+      </w:r>
+      <w:proofErr w:type="spellStart"/>
+      <w:r>
+        <w:t>dpf</w:t>
+      </w:r>
+      <w:proofErr w:type="spellEnd"/>
+      <w:r>
+        <w:t xml:space="preserve"> for smaller output voltage.</w:t>
       </w:r>
     </w:p>
     <w:p/>
@@ -397,16 +419,17 @@
       <w:pPr>
         <w:pStyle w:val="ListeParagraf"/>
         <w:ind w:left="786"/>
+        <w:jc w:val="center"/>
       </w:pPr>
       <w:r>
         <w:rPr>
           <w:noProof/>
         </w:rPr>
         <w:drawing>
-          <wp:inline distT="0" distB="0" distL="0" distR="0" wp14:anchorId="4F972B7D" wp14:editId="57BD1C5B">
-            <wp:extent cx="4465320" cy="2209800"/>
+          <wp:inline distT="0" distB="0" distL="0" distR="0" wp14:anchorId="2E20CF3E" wp14:editId="5630B20D">
+            <wp:extent cx="4312920" cy="2407920"/>
             <wp:effectExtent l="0" t="0" r="0" b="0"/>
-            <wp:docPr id="2" name="Resim 2" descr="Rectification of a Three Phase Supply using Diodes"/>
+            <wp:docPr id="4" name="Resim 4" descr="Three-phase thyristor rectifier (LOAD 1) | Download Scientific Diagram"/>
             <wp:cNvGraphicFramePr>
               <a:graphicFrameLocks xmlns:a="http://schemas.openxmlformats.org/drawingml/2006/main" noChangeAspect="1"/>
             </wp:cNvGraphicFramePr>
@@ -414,13 +437,13 @@
               <a:graphicData uri="http://schemas.openxmlformats.org/drawingml/2006/picture">
                 <pic:pic xmlns:pic="http://schemas.openxmlformats.org/drawingml/2006/picture">
                   <pic:nvPicPr>
-                    <pic:cNvPr id="0" name="Picture 1" descr="Rectification of a Three Phase Supply using Diodes"/>
+                    <pic:cNvPr id="0" name="Picture 3" descr="Three-phase thyristor rectifier (LOAD 1) | Download Scientific Diagram"/>
                     <pic:cNvPicPr>
                       <a:picLocks noChangeAspect="1" noChangeArrowheads="1"/>
                     </pic:cNvPicPr>
                   </pic:nvPicPr>
                   <pic:blipFill>
-                    <a:blip r:embed="rId6">
+                    <a:blip r:embed="rId7">
                       <a:extLst>
                         <a:ext uri="{28A0092B-C50C-407E-A947-70E740481C1C}">
                           <a14:useLocalDpi xmlns:a14="http://schemas.microsoft.com/office/drawing/2010/main" val="0"/>
@@ -435,7 +458,7 @@
                   <pic:spPr bwMode="auto">
                     <a:xfrm>
                       <a:off x="0" y="0"/>
-                      <a:ext cx="4465320" cy="2209800"/>
+                      <a:ext cx="4312920" cy="2407920"/>
                     </a:xfrm>
                     <a:prstGeom prst="rect">
                       <a:avLst/>
@@ -456,11 +479,141 @@
       <w:pPr>
         <w:pStyle w:val="ListeParagraf"/>
         <w:ind w:left="786"/>
+      </w:pPr>
+    </w:p>
+    <w:p>
+      <w:pPr>
+        <w:pStyle w:val="ListeParagraf"/>
+        <w:ind w:left="786"/>
         <w:jc w:val="center"/>
       </w:pPr>
-      <w:r>
-        <w:t>Figure . Three phase thyristor rectifier topology</w:t>
-      </w:r>
+      <w:proofErr w:type="gramStart"/>
+      <w:r>
+        <w:t>Figure .</w:t>
+      </w:r>
+      <w:proofErr w:type="gramEnd"/>
+      <w:r>
+        <w:t xml:space="preserve"> Three </w:t>
+      </w:r>
+      <w:r>
+        <w:t>P</w:t>
+      </w:r>
+      <w:r>
+        <w:t xml:space="preserve">hase </w:t>
+      </w:r>
+      <w:r>
+        <w:t>T</w:t>
+      </w:r>
+      <w:r>
+        <w:t xml:space="preserve">hyristor </w:t>
+      </w:r>
+      <w:r>
+        <w:t>R</w:t>
+      </w:r>
+      <w:r>
+        <w:t xml:space="preserve">ectifier </w:t>
+      </w:r>
+      <w:r>
+        <w:t>Schematic</w:t>
+      </w:r>
+    </w:p>
+    <w:p>
+      <w:r>
+        <w:t xml:space="preserve">In three phase fully controlled rectifier there are 6 thyristors with 3 phases, there are 120 degrees between each phase. There is output voltage </w:t>
+      </w:r>
+      <w:r>
+        <w:t>ripple,</w:t>
+      </w:r>
+      <w:r>
+        <w:t xml:space="preserve"> </w:t>
+      </w:r>
+      <w:r>
+        <w:t>but</w:t>
+      </w:r>
+      <w:r>
+        <w:t xml:space="preserve"> it is less than</w:t>
+      </w:r>
+      <w:r>
+        <w:t xml:space="preserve"> output voltage ripple of</w:t>
+      </w:r>
+      <w:r>
+        <w:t xml:space="preserve"> </w:t>
+      </w:r>
+      <w:proofErr w:type="gramStart"/>
+      <w:r>
+        <w:t>single phase</w:t>
+      </w:r>
+      <w:proofErr w:type="gramEnd"/>
+      <w:r>
+        <w:t xml:space="preserve"> topolog</w:t>
+      </w:r>
+      <w:r>
+        <w:t>y.</w:t>
+      </w:r>
+    </w:p>
+    <w:p>
+      <m:oMathPara>
+        <m:oMath>
+          <m:r>
+            <w:rPr>
+              <w:rFonts w:ascii="Cambria Math" w:hAnsi="Cambria Math"/>
+            </w:rPr>
+            <m:t xml:space="preserve">    Vavg=</m:t>
+          </m:r>
+          <m:f>
+            <m:fPr>
+              <m:ctrlPr>
+                <w:rPr>
+                  <w:rFonts w:ascii="Cambria Math" w:hAnsi="Cambria Math"/>
+                  <w:i/>
+                </w:rPr>
+              </m:ctrlPr>
+            </m:fPr>
+            <m:num>
+              <m:r>
+                <w:rPr>
+                  <w:rFonts w:ascii="Cambria Math" w:hAnsi="Cambria Math"/>
+                </w:rPr>
+                <m:t>3</m:t>
+              </m:r>
+              <m:rad>
+                <m:radPr>
+                  <m:degHide m:val="1"/>
+                  <m:ctrlPr>
+                    <w:rPr>
+                      <w:rFonts w:ascii="Cambria Math" w:hAnsi="Cambria Math"/>
+                      <w:i/>
+                    </w:rPr>
+                  </m:ctrlPr>
+                </m:radPr>
+                <m:deg/>
+                <m:e>
+                  <m:r>
+                    <w:rPr>
+                      <w:rFonts w:ascii="Cambria Math" w:hAnsi="Cambria Math"/>
+                    </w:rPr>
+                    <m:t>2</m:t>
+                  </m:r>
+                </m:e>
+              </m:rad>
+            </m:num>
+            <m:den>
+              <m:r>
+                <w:rPr>
+                  <w:rFonts w:ascii="Cambria Math" w:hAnsi="Cambria Math"/>
+                </w:rPr>
+                <m:t>π</m:t>
+              </m:r>
+            </m:den>
+          </m:f>
+          <m:r>
+            <w:rPr>
+              <w:rFonts w:ascii="Cambria Math" w:hAnsi="Cambria Math"/>
+            </w:rPr>
+            <m:t>*Vll*cosα</m:t>
+          </m:r>
+        </m:oMath>
+      </m:oMathPara>
     </w:p>
     <w:p>
       <w:r>
@@ -476,40 +629,64 @@
       <w:r>
         <w:t>-Lower voltage ripple</w:t>
       </w:r>
+      <w:r>
+        <w:t xml:space="preserve"> comparing to single phase rectifier.</w:t>
+      </w:r>
     </w:p>
     <w:p>
       <w:r>
         <w:t>-Higher average output voltage</w:t>
       </w:r>
-    </w:p>
-    <w:p>
-      <w:r>
-        <w:t>-More efficient comparing to other rectifier topologies.</w:t>
-      </w:r>
-    </w:p>
-    <w:p>
-      <w:r>
-        <w:t>Controlled voltage and power flow??????</w:t>
-      </w:r>
-    </w:p>
-    <w:p>
-      <w:r>
+      <w:r>
+        <w:t>.</w:t>
+      </w:r>
+    </w:p>
+    <w:p>
+      <w:r>
+        <w:t>-</w:t>
+      </w:r>
+      <w:r>
+        <w:t xml:space="preserve">Controlled </w:t>
+      </w:r>
+      <w:r>
+        <w:t xml:space="preserve">output </w:t>
+      </w:r>
+      <w:r>
+        <w:t>voltage and power flow</w:t>
+      </w:r>
+    </w:p>
+    <w:p/>
+    <w:p>
+      <w:r>
+        <w:lastRenderedPageBreak/>
         <w:t>Disadvantage</w:t>
       </w:r>
-    </w:p>
-    <w:p>
-      <w:r>
-        <w:t>-Desynchronization problem since 6 thyristors must be synchronal.</w:t>
-      </w:r>
-    </w:p>
-    <w:p>
-      <w:r>
-        <w:t xml:space="preserve">-More complicated comparing to single phase </w:t>
-      </w:r>
-    </w:p>
-    <w:p>
-      <w:r>
-        <w:t>-lower pf and dpf comparing to diode rectifier</w:t>
+      <w:r>
+        <w:t>s</w:t>
+      </w:r>
+    </w:p>
+    <w:p>
+      <w:r>
+        <w:t>-More complicated comparing to single phase due to 6 thyristors.</w:t>
+      </w:r>
+    </w:p>
+    <w:p>
+      <w:r>
+        <w:t xml:space="preserve">-Desynchronization problem since 6 thyristors </w:t>
+      </w:r>
+      <w:r>
+        <w:t xml:space="preserve">gate signal </w:t>
+      </w:r>
+      <w:r>
+        <w:t>must be synchronal.</w:t>
+      </w:r>
+    </w:p>
+    <w:p>
+      <w:r>
+        <w:t>-</w:t>
+      </w:r>
+      <w:r>
+        <w:t>More expensive due to increasing number of thyristors.</w:t>
       </w:r>
     </w:p>
     <w:p/>
@@ -519,7 +696,748 @@
         <w:t>2)</w:t>
       </w:r>
       <w:r>
-        <w:t>Diode rectifier and buck converter</w:t>
+        <w:t xml:space="preserve">Three Phase </w:t>
+      </w:r>
+      <w:r>
+        <w:t xml:space="preserve">Diode rectifier </w:t>
+      </w:r>
+      <w:r>
+        <w:t>with B</w:t>
+      </w:r>
+      <w:r>
+        <w:t xml:space="preserve">uck </w:t>
+      </w:r>
+      <w:r>
+        <w:t>C</w:t>
+      </w:r>
+      <w:r>
+        <w:t>onverter</w:t>
+      </w:r>
+      <w:r>
+        <w:t xml:space="preserve"> Topology</w:t>
+      </w:r>
+    </w:p>
+    <w:p>
+      <w:r>
+        <w:t xml:space="preserve">There are two </w:t>
+      </w:r>
+      <w:proofErr w:type="gramStart"/>
+      <w:r>
+        <w:t>part</w:t>
+      </w:r>
+      <w:proofErr w:type="gramEnd"/>
+      <w:r>
+        <w:t xml:space="preserve"> in this topology first one is three phase diode rectifier and second part is buck converter with control of duty cycle, schematic can be seen at the figures below</w:t>
+      </w:r>
+      <w:r>
+        <w:t>.</w:t>
+      </w:r>
+    </w:p>
+    <w:p>
+      <w:pPr>
+        <w:jc w:val="center"/>
+      </w:pPr>
+      <w:r>
+        <w:rPr>
+          <w:noProof/>
+        </w:rPr>
+        <w:drawing>
+          <wp:inline distT="0" distB="0" distL="0" distR="0" wp14:anchorId="7C9A4768" wp14:editId="68650D26">
+            <wp:extent cx="4099560" cy="2625038"/>
+            <wp:effectExtent l="0" t="0" r="0" b="4445"/>
+            <wp:docPr id="5" name="Resim 5" descr="Three-phase bridge diode rectifier with a high inductive electrical... |  Download Scientific Diagram"/>
+            <wp:cNvGraphicFramePr>
+              <a:graphicFrameLocks xmlns:a="http://schemas.openxmlformats.org/drawingml/2006/main" noChangeAspect="1"/>
+            </wp:cNvGraphicFramePr>
+            <a:graphic xmlns:a="http://schemas.openxmlformats.org/drawingml/2006/main">
+              <a:graphicData uri="http://schemas.openxmlformats.org/drawingml/2006/picture">
+                <pic:pic xmlns:pic="http://schemas.openxmlformats.org/drawingml/2006/picture">
+                  <pic:nvPicPr>
+                    <pic:cNvPr id="0" name="Picture 5" descr="Three-phase bridge diode rectifier with a high inductive electrical... |  Download Scientific Diagram"/>
+                    <pic:cNvPicPr>
+                      <a:picLocks noChangeAspect="1" noChangeArrowheads="1"/>
+                    </pic:cNvPicPr>
+                  </pic:nvPicPr>
+                  <pic:blipFill>
+                    <a:blip r:embed="rId8">
+                      <a:extLst>
+                        <a:ext uri="{28A0092B-C50C-407E-A947-70E740481C1C}">
+                          <a14:useLocalDpi xmlns:a14="http://schemas.microsoft.com/office/drawing/2010/main" val="0"/>
+                        </a:ext>
+                      </a:extLst>
+                    </a:blip>
+                    <a:srcRect/>
+                    <a:stretch>
+                      <a:fillRect/>
+                    </a:stretch>
+                  </pic:blipFill>
+                  <pic:spPr bwMode="auto">
+                    <a:xfrm>
+                      <a:off x="0" y="0"/>
+                      <a:ext cx="4110805" cy="2632239"/>
+                    </a:xfrm>
+                    <a:prstGeom prst="rect">
+                      <a:avLst/>
+                    </a:prstGeom>
+                    <a:noFill/>
+                    <a:ln>
+                      <a:noFill/>
+                    </a:ln>
+                  </pic:spPr>
+                </pic:pic>
+              </a:graphicData>
+            </a:graphic>
+          </wp:inline>
+        </w:drawing>
+      </w:r>
+    </w:p>
+    <w:p>
+      <w:pPr>
+        <w:jc w:val="center"/>
+      </w:pPr>
+      <w:proofErr w:type="gramStart"/>
+      <w:r>
+        <w:t>Figure .</w:t>
+      </w:r>
+      <w:proofErr w:type="gramEnd"/>
+      <w:r>
+        <w:t xml:space="preserve"> Three phase diode </w:t>
+      </w:r>
+      <w:r>
+        <w:t>rectifiers</w:t>
+      </w:r>
+      <w:r>
+        <w:t xml:space="preserve"> schematic</w:t>
+      </w:r>
+      <w:r>
+        <w:t xml:space="preserve"> </w:t>
+      </w:r>
+    </w:p>
+    <w:p>
+      <w:pPr>
+        <w:jc w:val="center"/>
+      </w:pPr>
+      <w:r>
+        <w:rPr>
+          <w:noProof/>
+        </w:rPr>
+        <w:drawing>
+          <wp:inline distT="0" distB="0" distL="0" distR="0" wp14:anchorId="20E170E7" wp14:editId="779D262B">
+            <wp:extent cx="4732020" cy="2604494"/>
+            <wp:effectExtent l="0" t="0" r="0" b="5715"/>
+            <wp:docPr id="6" name="Resim 6" descr="Buck Converter Topology. | Download Scientific Diagram"/>
+            <wp:cNvGraphicFramePr>
+              <a:graphicFrameLocks xmlns:a="http://schemas.openxmlformats.org/drawingml/2006/main" noChangeAspect="1"/>
+            </wp:cNvGraphicFramePr>
+            <a:graphic xmlns:a="http://schemas.openxmlformats.org/drawingml/2006/main">
+              <a:graphicData uri="http://schemas.openxmlformats.org/drawingml/2006/picture">
+                <pic:pic xmlns:pic="http://schemas.openxmlformats.org/drawingml/2006/picture">
+                  <pic:nvPicPr>
+                    <pic:cNvPr id="0" name="Picture 7" descr="Buck Converter Topology. | Download Scientific Diagram"/>
+                    <pic:cNvPicPr>
+                      <a:picLocks noChangeAspect="1" noChangeArrowheads="1"/>
+                    </pic:cNvPicPr>
+                  </pic:nvPicPr>
+                  <pic:blipFill>
+                    <a:blip r:embed="rId9">
+                      <a:extLst>
+                        <a:ext uri="{28A0092B-C50C-407E-A947-70E740481C1C}">
+                          <a14:useLocalDpi xmlns:a14="http://schemas.microsoft.com/office/drawing/2010/main" val="0"/>
+                        </a:ext>
+                      </a:extLst>
+                    </a:blip>
+                    <a:srcRect/>
+                    <a:stretch>
+                      <a:fillRect/>
+                    </a:stretch>
+                  </pic:blipFill>
+                  <pic:spPr bwMode="auto">
+                    <a:xfrm>
+                      <a:off x="0" y="0"/>
+                      <a:ext cx="4736477" cy="2606947"/>
+                    </a:xfrm>
+                    <a:prstGeom prst="rect">
+                      <a:avLst/>
+                    </a:prstGeom>
+                    <a:noFill/>
+                    <a:ln>
+                      <a:noFill/>
+                    </a:ln>
+                  </pic:spPr>
+                </pic:pic>
+              </a:graphicData>
+            </a:graphic>
+          </wp:inline>
+        </w:drawing>
+      </w:r>
+    </w:p>
+    <w:p>
+      <w:pPr>
+        <w:jc w:val="center"/>
+      </w:pPr>
+      <w:proofErr w:type="gramStart"/>
+      <w:r>
+        <w:t>Figure .</w:t>
+      </w:r>
+      <w:proofErr w:type="gramEnd"/>
+      <w:r>
+        <w:t xml:space="preserve"> </w:t>
+      </w:r>
+      <w:r>
+        <w:t>Buck converter</w:t>
+      </w:r>
+      <w:r>
+        <w:t xml:space="preserve"> </w:t>
+      </w:r>
+      <w:r>
+        <w:t>schematic</w:t>
+      </w:r>
+    </w:p>
+    <w:p>
+      <w:pPr>
+        <w:jc w:val="both"/>
+        <w:rPr>
+          <w:lang w:val="fr-FR"/>
+        </w:rPr>
+      </w:pPr>
+      <w:proofErr w:type="spellStart"/>
+      <w:r>
+        <w:rPr>
+          <w:lang w:val="fr-FR"/>
+        </w:rPr>
+        <w:t>Three</w:t>
+      </w:r>
+      <w:proofErr w:type="spellEnd"/>
+      <w:r>
+        <w:rPr>
+          <w:lang w:val="fr-FR"/>
+        </w:rPr>
+        <w:t xml:space="preserve"> phase diode rectifier </w:t>
+      </w:r>
+      <w:r>
+        <w:t>contain</w:t>
+      </w:r>
+      <w:r>
+        <w:rPr>
+          <w:lang w:val="fr-FR"/>
+        </w:rPr>
+        <w:t xml:space="preserve"> 6 di</w:t>
+      </w:r>
+      <w:r>
+        <w:rPr>
+          <w:lang w:val="fr-FR"/>
+        </w:rPr>
+        <w:t>ode</w:t>
+      </w:r>
+      <w:r>
+        <w:rPr>
+          <w:lang w:val="fr-FR"/>
+        </w:rPr>
+        <w:t xml:space="preserve">s, </w:t>
+      </w:r>
+      <w:proofErr w:type="spellStart"/>
+      <w:r>
+        <w:rPr>
+          <w:lang w:val="fr-FR"/>
+        </w:rPr>
+        <w:t>therefore</w:t>
+      </w:r>
+      <w:proofErr w:type="spellEnd"/>
+      <w:r>
+        <w:rPr>
+          <w:lang w:val="fr-FR"/>
+        </w:rPr>
+        <w:t xml:space="preserve">, output voltage </w:t>
+      </w:r>
+      <w:proofErr w:type="spellStart"/>
+      <w:r>
+        <w:rPr>
+          <w:lang w:val="fr-FR"/>
+        </w:rPr>
+        <w:t>cannot</w:t>
+      </w:r>
+      <w:proofErr w:type="spellEnd"/>
+      <w:r>
+        <w:rPr>
+          <w:lang w:val="fr-FR"/>
+        </w:rPr>
+        <w:t xml:space="preserve"> </w:t>
+      </w:r>
+      <w:proofErr w:type="spellStart"/>
+      <w:r>
+        <w:rPr>
+          <w:lang w:val="fr-FR"/>
+        </w:rPr>
+        <w:t>be</w:t>
+      </w:r>
+      <w:proofErr w:type="spellEnd"/>
+      <w:r>
+        <w:rPr>
+          <w:lang w:val="fr-FR"/>
+        </w:rPr>
+        <w:t xml:space="preserve"> </w:t>
+      </w:r>
+      <w:proofErr w:type="spellStart"/>
+      <w:r>
+        <w:rPr>
+          <w:lang w:val="fr-FR"/>
+        </w:rPr>
+        <w:t>controlled</w:t>
+      </w:r>
+      <w:proofErr w:type="spellEnd"/>
+      <w:r>
+        <w:rPr>
+          <w:lang w:val="fr-FR"/>
+        </w:rPr>
+        <w:t xml:space="preserve"> like thyristor </w:t>
+      </w:r>
+      <w:proofErr w:type="spellStart"/>
+      <w:r>
+        <w:rPr>
+          <w:lang w:val="fr-FR"/>
+        </w:rPr>
+        <w:t>rectifiers</w:t>
+      </w:r>
+      <w:proofErr w:type="spellEnd"/>
+      <w:r>
+        <w:rPr>
+          <w:lang w:val="fr-FR"/>
+        </w:rPr>
+        <w:t xml:space="preserve">. </w:t>
+      </w:r>
+      <w:proofErr w:type="spellStart"/>
+      <w:r>
+        <w:rPr>
+          <w:lang w:val="fr-FR"/>
+        </w:rPr>
+        <w:t>Moreover</w:t>
+      </w:r>
+      <w:proofErr w:type="spellEnd"/>
+      <w:r>
+        <w:rPr>
+          <w:lang w:val="fr-FR"/>
+        </w:rPr>
+        <w:t xml:space="preserve">, diodes </w:t>
+      </w:r>
+      <w:proofErr w:type="spellStart"/>
+      <w:r>
+        <w:rPr>
+          <w:lang w:val="fr-FR"/>
+        </w:rPr>
+        <w:t>cannot</w:t>
+      </w:r>
+      <w:proofErr w:type="spellEnd"/>
+      <w:r>
+        <w:rPr>
+          <w:lang w:val="fr-FR"/>
+        </w:rPr>
+        <w:t xml:space="preserve"> </w:t>
+      </w:r>
+      <w:proofErr w:type="spellStart"/>
+      <w:r>
+        <w:rPr>
+          <w:lang w:val="fr-FR"/>
+        </w:rPr>
+        <w:t>work</w:t>
+      </w:r>
+      <w:proofErr w:type="spellEnd"/>
+      <w:r>
+        <w:rPr>
+          <w:lang w:val="fr-FR"/>
+        </w:rPr>
+        <w:t xml:space="preserve"> at </w:t>
+      </w:r>
+      <w:proofErr w:type="spellStart"/>
+      <w:r>
+        <w:rPr>
+          <w:lang w:val="fr-FR"/>
+        </w:rPr>
+        <w:t>two</w:t>
+      </w:r>
+      <w:proofErr w:type="spellEnd"/>
+      <w:r>
+        <w:rPr>
+          <w:lang w:val="fr-FR"/>
+        </w:rPr>
+        <w:t xml:space="preserve"> quadrant, </w:t>
+      </w:r>
+      <w:proofErr w:type="spellStart"/>
+      <w:r>
+        <w:rPr>
+          <w:lang w:val="fr-FR"/>
+        </w:rPr>
+        <w:t>however</w:t>
+      </w:r>
+      <w:proofErr w:type="spellEnd"/>
+      <w:r>
+        <w:rPr>
+          <w:lang w:val="fr-FR"/>
+        </w:rPr>
+        <w:t xml:space="preserve">, due to diodes </w:t>
+      </w:r>
+      <w:proofErr w:type="spellStart"/>
+      <w:r>
+        <w:rPr>
+          <w:lang w:val="fr-FR"/>
+        </w:rPr>
+        <w:t>working</w:t>
+      </w:r>
+      <w:proofErr w:type="spellEnd"/>
+      <w:r>
+        <w:rPr>
+          <w:lang w:val="fr-FR"/>
+        </w:rPr>
+        <w:t xml:space="preserve"> </w:t>
+      </w:r>
+      <w:proofErr w:type="spellStart"/>
+      <w:r>
+        <w:rPr>
+          <w:lang w:val="fr-FR"/>
+        </w:rPr>
+        <w:lastRenderedPageBreak/>
+        <w:t>principle</w:t>
+      </w:r>
+      <w:proofErr w:type="spellEnd"/>
+      <w:r>
+        <w:rPr>
+          <w:lang w:val="fr-FR"/>
+        </w:rPr>
+        <w:t xml:space="preserve"> no </w:t>
+      </w:r>
+      <w:proofErr w:type="spellStart"/>
+      <w:r>
+        <w:rPr>
+          <w:lang w:val="fr-FR"/>
+        </w:rPr>
+        <w:t>gate</w:t>
+      </w:r>
+      <w:proofErr w:type="spellEnd"/>
+      <w:r>
+        <w:rPr>
+          <w:lang w:val="fr-FR"/>
+        </w:rPr>
+        <w:t xml:space="preserve"> signal or </w:t>
+      </w:r>
+      <w:proofErr w:type="spellStart"/>
+      <w:r>
+        <w:rPr>
+          <w:lang w:val="fr-FR"/>
+        </w:rPr>
+        <w:t>synchronization</w:t>
+      </w:r>
+      <w:proofErr w:type="spellEnd"/>
+      <w:r>
+        <w:rPr>
+          <w:lang w:val="fr-FR"/>
+        </w:rPr>
+        <w:t xml:space="preserve"> </w:t>
+      </w:r>
+      <w:proofErr w:type="spellStart"/>
+      <w:r>
+        <w:rPr>
+          <w:lang w:val="fr-FR"/>
+        </w:rPr>
+        <w:t>is</w:t>
+      </w:r>
+      <w:proofErr w:type="spellEnd"/>
+      <w:r>
+        <w:rPr>
+          <w:lang w:val="fr-FR"/>
+        </w:rPr>
+        <w:t xml:space="preserve"> </w:t>
+      </w:r>
+      <w:proofErr w:type="spellStart"/>
+      <w:r>
+        <w:rPr>
+          <w:lang w:val="fr-FR"/>
+        </w:rPr>
+        <w:t>needed</w:t>
+      </w:r>
+      <w:proofErr w:type="spellEnd"/>
+      <w:r>
+        <w:rPr>
+          <w:lang w:val="fr-FR"/>
+        </w:rPr>
+        <w:t xml:space="preserve"> </w:t>
+      </w:r>
+      <w:proofErr w:type="spellStart"/>
+      <w:r>
+        <w:rPr>
+          <w:lang w:val="fr-FR"/>
+        </w:rPr>
+        <w:t>which</w:t>
+      </w:r>
+      <w:proofErr w:type="spellEnd"/>
+      <w:r>
+        <w:rPr>
+          <w:lang w:val="fr-FR"/>
+        </w:rPr>
+        <w:t xml:space="preserve"> </w:t>
+      </w:r>
+      <w:proofErr w:type="spellStart"/>
+      <w:r>
+        <w:rPr>
+          <w:lang w:val="fr-FR"/>
+        </w:rPr>
+        <w:t>reduces</w:t>
+      </w:r>
+      <w:proofErr w:type="spellEnd"/>
+      <w:r>
+        <w:rPr>
+          <w:lang w:val="fr-FR"/>
+        </w:rPr>
+        <w:t xml:space="preserve"> </w:t>
+      </w:r>
+      <w:proofErr w:type="spellStart"/>
+      <w:r>
+        <w:rPr>
+          <w:lang w:val="fr-FR"/>
+        </w:rPr>
+        <w:t>complexity</w:t>
+      </w:r>
+      <w:proofErr w:type="spellEnd"/>
+      <w:r>
+        <w:rPr>
+          <w:lang w:val="fr-FR"/>
+        </w:rPr>
+        <w:t xml:space="preserve"> of design. The </w:t>
+      </w:r>
+      <w:proofErr w:type="spellStart"/>
+      <w:r>
+        <w:rPr>
+          <w:lang w:val="fr-FR"/>
+        </w:rPr>
+        <w:t>average</w:t>
+      </w:r>
+      <w:proofErr w:type="spellEnd"/>
+      <w:r>
+        <w:rPr>
+          <w:lang w:val="fr-FR"/>
+        </w:rPr>
+        <w:t xml:space="preserve"> output voltage of </w:t>
+      </w:r>
+      <w:proofErr w:type="spellStart"/>
+      <w:r>
+        <w:rPr>
+          <w:lang w:val="fr-FR"/>
+        </w:rPr>
+        <w:t>three</w:t>
+      </w:r>
+      <w:proofErr w:type="spellEnd"/>
+      <w:r>
+        <w:rPr>
+          <w:lang w:val="fr-FR"/>
+        </w:rPr>
+        <w:t xml:space="preserve"> phase diode rectifier </w:t>
+      </w:r>
+      <w:proofErr w:type="spellStart"/>
+      <w:r>
+        <w:rPr>
+          <w:lang w:val="fr-FR"/>
+        </w:rPr>
+        <w:t>is</w:t>
+      </w:r>
+      <w:proofErr w:type="spellEnd"/>
+      <w:r>
+        <w:rPr>
+          <w:lang w:val="fr-FR"/>
+        </w:rPr>
+        <w:t> :</w:t>
+      </w:r>
+    </w:p>
+    <w:p>
+      <w:pPr>
+        <w:jc w:val="both"/>
+        <w:rPr>
+          <w:rFonts w:eastAsiaTheme="minorEastAsia"/>
+        </w:rPr>
+      </w:pPr>
+      <m:oMathPara>
+        <m:oMath>
+          <m:r>
+            <w:rPr>
+              <w:rFonts w:ascii="Cambria Math" w:hAnsi="Cambria Math"/>
+            </w:rPr>
+            <m:t>Vavg=</m:t>
+          </m:r>
+          <m:f>
+            <m:fPr>
+              <m:ctrlPr>
+                <w:rPr>
+                  <w:rFonts w:ascii="Cambria Math" w:hAnsi="Cambria Math"/>
+                  <w:i/>
+                </w:rPr>
+              </m:ctrlPr>
+            </m:fPr>
+            <m:num>
+              <m:r>
+                <w:rPr>
+                  <w:rFonts w:ascii="Cambria Math" w:hAnsi="Cambria Math"/>
+                </w:rPr>
+                <m:t>3</m:t>
+              </m:r>
+              <m:rad>
+                <m:radPr>
+                  <m:degHide m:val="1"/>
+                  <m:ctrlPr>
+                    <w:rPr>
+                      <w:rFonts w:ascii="Cambria Math" w:hAnsi="Cambria Math"/>
+                      <w:i/>
+                    </w:rPr>
+                  </m:ctrlPr>
+                </m:radPr>
+                <m:deg/>
+                <m:e>
+                  <m:r>
+                    <w:rPr>
+                      <w:rFonts w:ascii="Cambria Math" w:hAnsi="Cambria Math"/>
+                    </w:rPr>
+                    <m:t>2</m:t>
+                  </m:r>
+                </m:e>
+              </m:rad>
+            </m:num>
+            <m:den>
+              <m:r>
+                <w:rPr>
+                  <w:rFonts w:ascii="Cambria Math" w:hAnsi="Cambria Math"/>
+                </w:rPr>
+                <m:t>π</m:t>
+              </m:r>
+            </m:den>
+          </m:f>
+          <m:r>
+            <w:rPr>
+              <w:rFonts w:ascii="Cambria Math" w:hAnsi="Cambria Math"/>
+            </w:rPr>
+            <m:t>Vll</m:t>
+          </m:r>
+        </m:oMath>
+      </m:oMathPara>
+    </w:p>
+    <w:p>
+      <w:pPr>
+        <w:jc w:val="both"/>
+      </w:pPr>
+    </w:p>
+    <w:p>
+      <w:pPr>
+        <w:jc w:val="both"/>
+      </w:pPr>
+      <w:r>
+        <w:t xml:space="preserve">The buck converter is used for controlling output voltage with controlled gate signal </w:t>
+      </w:r>
+      <w:r>
+        <w:t xml:space="preserve">created by PWM </w:t>
+      </w:r>
+      <w:proofErr w:type="gramStart"/>
+      <w:r>
+        <w:t>in order to</w:t>
+      </w:r>
+      <w:proofErr w:type="gramEnd"/>
+      <w:r>
+        <w:t xml:space="preserve"> adjust duty cycle of</w:t>
+      </w:r>
+      <w:r>
+        <w:t xml:space="preserve"> IGBT</w:t>
+      </w:r>
+      <w:r>
+        <w:t xml:space="preserve"> switch to control output. The output voltage formula of buck converter is:</w:t>
+      </w:r>
+    </w:p>
+    <w:p>
+      <w:pPr>
+        <w:jc w:val="both"/>
+        <w:rPr>
+          <w:rFonts w:eastAsiaTheme="minorEastAsia"/>
+        </w:rPr>
+      </w:pPr>
+      <m:oMathPara>
+        <m:oMath>
+          <m:r>
+            <w:rPr>
+              <w:rFonts w:ascii="Cambria Math" w:hAnsi="Cambria Math"/>
+            </w:rPr>
+            <m:t>Vavg=</m:t>
+          </m:r>
+          <m:f>
+            <m:fPr>
+              <m:ctrlPr>
+                <w:rPr>
+                  <w:rFonts w:ascii="Cambria Math" w:hAnsi="Cambria Math"/>
+                  <w:i/>
+                </w:rPr>
+              </m:ctrlPr>
+            </m:fPr>
+            <m:num>
+              <m:r>
+                <w:rPr>
+                  <w:rFonts w:ascii="Cambria Math" w:hAnsi="Cambria Math"/>
+                </w:rPr>
+                <m:t>3</m:t>
+              </m:r>
+              <m:rad>
+                <m:radPr>
+                  <m:degHide m:val="1"/>
+                  <m:ctrlPr>
+                    <w:rPr>
+                      <w:rFonts w:ascii="Cambria Math" w:hAnsi="Cambria Math"/>
+                      <w:i/>
+                    </w:rPr>
+                  </m:ctrlPr>
+                </m:radPr>
+                <m:deg/>
+                <m:e>
+                  <m:r>
+                    <w:rPr>
+                      <w:rFonts w:ascii="Cambria Math" w:hAnsi="Cambria Math"/>
+                    </w:rPr>
+                    <m:t>2</m:t>
+                  </m:r>
+                </m:e>
+              </m:rad>
+            </m:num>
+            <m:den>
+              <m:r>
+                <w:rPr>
+                  <w:rFonts w:ascii="Cambria Math" w:hAnsi="Cambria Math"/>
+                </w:rPr>
+                <m:t>π</m:t>
+              </m:r>
+            </m:den>
+          </m:f>
+          <m:r>
+            <w:rPr>
+              <w:rFonts w:ascii="Cambria Math" w:hAnsi="Cambria Math"/>
+            </w:rPr>
+            <m:t>Vll</m:t>
+          </m:r>
+          <m:r>
+            <w:rPr>
+              <w:rFonts w:ascii="Cambria Math" w:hAnsi="Cambria Math"/>
+            </w:rPr>
+            <m:t>*D</m:t>
+          </m:r>
+        </m:oMath>
+      </m:oMathPara>
+    </w:p>
+    <w:p>
+      <w:pPr>
+        <w:jc w:val="both"/>
+      </w:pPr>
+      <w:r>
+        <w:rPr>
+          <w:rFonts w:eastAsiaTheme="minorEastAsia"/>
+        </w:rPr>
+        <w:t xml:space="preserve">D is the duty cycle </w:t>
+      </w:r>
+    </w:p>
+    <w:p>
+      <w:pPr>
+        <w:jc w:val="both"/>
+      </w:pPr>
+      <w:r>
+        <w:t xml:space="preserve"> </w:t>
       </w:r>
     </w:p>
     <w:p>
@@ -529,12 +1447,18 @@
     </w:p>
     <w:p>
       <w:r>
-        <w:t>-Low ripple dc signal</w:t>
-      </w:r>
-    </w:p>
-    <w:p>
-      <w:r>
-        <w:t>-Opportunity to adjust output voltage</w:t>
+        <w:t xml:space="preserve">-Low </w:t>
+      </w:r>
+      <w:r>
+        <w:t>output voltage ripple.</w:t>
+      </w:r>
+    </w:p>
+    <w:p>
+      <w:r>
+        <w:t>-</w:t>
+      </w:r>
+      <w:r>
+        <w:t>Motor has high inductance, therefore, no need for inductance or capacitance at the output of the buck converter.</w:t>
       </w:r>
     </w:p>
     <w:p>
@@ -543,41 +1467,47 @@
       </w:r>
       <w:r>
         <w:t xml:space="preserve"> just need one timer as an extra</w:t>
+      </w:r>
+      <w:r>
+        <w:t xml:space="preserve"> since diodes do not require gate signal or </w:t>
+      </w:r>
+      <w:r>
+        <w:t>synchronization</w:t>
+      </w:r>
+      <w:r>
+        <w:t xml:space="preserve"> signals.</w:t>
+      </w:r>
+    </w:p>
+    <w:p/>
+    <w:p>
+      <w:r>
+        <w:t>Disadvantages:</w:t>
+      </w:r>
+    </w:p>
+    <w:p>
+      <w:r>
+        <w:t>-</w:t>
+      </w:r>
+      <w:r>
+        <w:t>F</w:t>
+      </w:r>
+      <w:r>
+        <w:t>our quadrant operation</w:t>
+      </w:r>
+      <w:r>
+        <w:t xml:space="preserve"> can</w:t>
+      </w:r>
+      <w:r>
+        <w:t>not be obtained due to diodes working principle.</w:t>
+      </w:r>
+    </w:p>
+    <w:p>
+      <w:r>
+        <w:t>-Switching losses increases with increasing switching frequency</w:t>
       </w:r>
     </w:p>
     <w:p/>
     <w:p/>
-    <w:p>
-      <w:r>
-        <w:t>-No needs for pulse generator circuit like controlled rectifiers</w:t>
-      </w:r>
-    </w:p>
-    <w:p/>
-    <w:p>
-      <w:r>
-        <w:t>Disadvantages:</w:t>
-      </w:r>
-    </w:p>
-    <w:p>
-      <w:r>
-        <w:t>-</w:t>
-      </w:r>
-      <w:r>
-        <w:t>????Buck converter needs inductor to work</w:t>
-      </w:r>
-    </w:p>
-    <w:p>
-      <w:r>
-        <w:t>-needs additional h bridge to implement four quadrant operation</w:t>
-      </w:r>
-    </w:p>
-    <w:p/>
-    <w:p/>
-    <w:p>
-      <w:r>
-        <w:t>Final decision</w:t>
-      </w:r>
-    </w:p>
     <w:p/>
     <w:p/>
     <w:sectPr>
@@ -1525,4 +2455,16 @@
     </a:ext>
   </a:extLst>
 </a:theme>
+</file>
+
+<file path=customXml/item1.xml><?xml version="1.0" encoding="utf-8"?>
+<b:Sources xmlns:b="http://schemas.openxmlformats.org/officeDocument/2006/bibliography" xmlns="http://schemas.openxmlformats.org/officeDocument/2006/bibliography" SelectedStyle="\APASixthEditionOfficeOnline.xsl" StyleName="APA" Version="6"/>
+</file>
+
+<file path=customXml/itemProps1.xml><?xml version="1.0" encoding="utf-8"?>
+<ds:datastoreItem xmlns:ds="http://schemas.openxmlformats.org/officeDocument/2006/customXml" ds:itemID="{A3B57E18-708E-4D6D-9561-07699DBB2681}">
+  <ds:schemaRefs>
+    <ds:schemaRef ds:uri="http://schemas.openxmlformats.org/officeDocument/2006/bibliography"/>
+  </ds:schemaRefs>
+</ds:datastoreItem>
 </file>
</xml_diff>